<commit_message>
made some edits about future work
</commit_message>
<xml_diff>
--- a/working_paper.docx
+++ b/working_paper.docx
@@ -3,8 +3,6 @@
 <w:document xmlns:wpc="http://schemas.microsoft.com/office/word/2010/wordprocessingCanvas" xmlns:mc="http://schemas.openxmlformats.org/markup-compatibility/2006" xmlns:o="urn:schemas-microsoft-com:office:office" xmlns:r="http://schemas.openxmlformats.org/officeDocument/2006/relationships" xmlns:m="http://schemas.openxmlformats.org/officeDocument/2006/math" xmlns:v="urn:schemas-microsoft-com:vml" xmlns:wp14="http://schemas.microsoft.com/office/word/2010/wordprocessingDrawing" xmlns:wp="http://schemas.openxmlformats.org/drawingml/2006/wordprocessingDrawing" xmlns:w10="urn:schemas-microsoft-com:office:word" xmlns:w="http://schemas.openxmlformats.org/wordprocessingml/2006/main" xmlns:w14="http://schemas.microsoft.com/office/word/2010/wordml" xmlns:w15="http://schemas.microsoft.com/office/word/2012/wordml" xmlns:wpg="http://schemas.microsoft.com/office/word/2010/wordprocessingGroup" xmlns:wpi="http://schemas.microsoft.com/office/word/2010/wordprocessingInk" xmlns:wne="http://schemas.microsoft.com/office/word/2006/wordml" xmlns:wps="http://schemas.microsoft.com/office/word/2010/wordprocessingShape" mc:Ignorable="w14 w15 wp14">
   <w:body>
     <w:p>
-      <w:bookmarkStart w:id="0" w:name="_GoBack"/>
-      <w:bookmarkEnd w:id="0"/>
       <w:r>
         <w:t>Wendy Yang</w:t>
       </w:r>
@@ -435,6 +433,45 @@
         </w:drawing>
       </w:r>
     </w:p>
+    <w:p>
+      <w:r>
+        <w:t>Next steps/things that I ignored that should be considered.</w:t>
+      </w:r>
+    </w:p>
+    <w:p>
+      <w:pPr>
+        <w:pStyle w:val="ListParagraph"/>
+        <w:numPr>
+          <w:ilvl w:val="0"/>
+          <w:numId w:val="3"/>
+        </w:numPr>
+      </w:pPr>
+      <w:r>
+        <w:t xml:space="preserve">Team Defenses – not sure this is worth it? Would have to look at defensive rosters considering some people never play. Could rank players the same way and then add up total points as a team? This might be really thrown off </w:t>
+      </w:r>
+      <w:proofErr w:type="spellStart"/>
+      <w:r>
+        <w:t>tho</w:t>
+      </w:r>
+      <w:proofErr w:type="spellEnd"/>
+      <w:r>
+        <w:t>.</w:t>
+      </w:r>
+    </w:p>
+    <w:p>
+      <w:pPr>
+        <w:pStyle w:val="ListParagraph"/>
+        <w:numPr>
+          <w:ilvl w:val="0"/>
+          <w:numId w:val="3"/>
+        </w:numPr>
+      </w:pPr>
+      <w:r>
+        <w:t>Kicking field goals – for now counted all field goals as 3 points. Truthfully should split into over or under 50 yards to get a more accurate count</w:t>
+      </w:r>
+      <w:bookmarkStart w:id="0" w:name="_GoBack"/>
+      <w:bookmarkEnd w:id="0"/>
+    </w:p>
     <w:sectPr>
       <w:pgSz w:w="12240" w:h="15840"/>
       <w:pgMar w:top="1440" w:right="1440" w:bottom="1440" w:left="1440" w:header="720" w:footer="720" w:gutter="0"/>
@@ -448,6 +485,95 @@
 <file path=word/numbering.xml><?xml version="1.0" encoding="utf-8"?>
 <w:numbering xmlns:wpc="http://schemas.microsoft.com/office/word/2010/wordprocessingCanvas" xmlns:mc="http://schemas.openxmlformats.org/markup-compatibility/2006" xmlns:o="urn:schemas-microsoft-com:office:office" xmlns:r="http://schemas.openxmlformats.org/officeDocument/2006/relationships" xmlns:m="http://schemas.openxmlformats.org/officeDocument/2006/math" xmlns:v="urn:schemas-microsoft-com:vml" xmlns:wp14="http://schemas.microsoft.com/office/word/2010/wordprocessingDrawing" xmlns:wp="http://schemas.openxmlformats.org/drawingml/2006/wordprocessingDrawing" xmlns:w10="urn:schemas-microsoft-com:office:word" xmlns:w="http://schemas.openxmlformats.org/wordprocessingml/2006/main" xmlns:w14="http://schemas.microsoft.com/office/word/2010/wordml" xmlns:w15="http://schemas.microsoft.com/office/word/2012/wordml" xmlns:wpg="http://schemas.microsoft.com/office/word/2010/wordprocessingGroup" xmlns:wpi="http://schemas.microsoft.com/office/word/2010/wordprocessingInk" xmlns:wne="http://schemas.microsoft.com/office/word/2006/wordml" xmlns:wps="http://schemas.microsoft.com/office/word/2010/wordprocessingShape" mc:Ignorable="w14 w15 wp14">
   <w:abstractNum w:abstractNumId="0" w15:restartNumberingAfterBreak="0">
+    <w:nsid w:val="00E33BF6"/>
+    <w:multiLevelType w:val="hybridMultilevel"/>
+    <w:tmpl w:val="5AD87156"/>
+    <w:lvl w:ilvl="0" w:tplc="04090011">
+      <w:start w:val="1"/>
+      <w:numFmt w:val="decimal"/>
+      <w:lvlText w:val="%1)"/>
+      <w:lvlJc w:val="left"/>
+      <w:pPr>
+        <w:ind w:left="720" w:hanging="360"/>
+      </w:pPr>
+      <w:rPr>
+        <w:rFonts w:hint="default"/>
+      </w:rPr>
+    </w:lvl>
+    <w:lvl w:ilvl="1" w:tplc="04090019" w:tentative="1">
+      <w:start w:val="1"/>
+      <w:numFmt w:val="lowerLetter"/>
+      <w:lvlText w:val="%2."/>
+      <w:lvlJc w:val="left"/>
+      <w:pPr>
+        <w:ind w:left="1440" w:hanging="360"/>
+      </w:pPr>
+    </w:lvl>
+    <w:lvl w:ilvl="2" w:tplc="0409001B" w:tentative="1">
+      <w:start w:val="1"/>
+      <w:numFmt w:val="lowerRoman"/>
+      <w:lvlText w:val="%3."/>
+      <w:lvlJc w:val="right"/>
+      <w:pPr>
+        <w:ind w:left="2160" w:hanging="180"/>
+      </w:pPr>
+    </w:lvl>
+    <w:lvl w:ilvl="3" w:tplc="0409000F" w:tentative="1">
+      <w:start w:val="1"/>
+      <w:numFmt w:val="decimal"/>
+      <w:lvlText w:val="%4."/>
+      <w:lvlJc w:val="left"/>
+      <w:pPr>
+        <w:ind w:left="2880" w:hanging="360"/>
+      </w:pPr>
+    </w:lvl>
+    <w:lvl w:ilvl="4" w:tplc="04090019" w:tentative="1">
+      <w:start w:val="1"/>
+      <w:numFmt w:val="lowerLetter"/>
+      <w:lvlText w:val="%5."/>
+      <w:lvlJc w:val="left"/>
+      <w:pPr>
+        <w:ind w:left="3600" w:hanging="360"/>
+      </w:pPr>
+    </w:lvl>
+    <w:lvl w:ilvl="5" w:tplc="0409001B" w:tentative="1">
+      <w:start w:val="1"/>
+      <w:numFmt w:val="lowerRoman"/>
+      <w:lvlText w:val="%6."/>
+      <w:lvlJc w:val="right"/>
+      <w:pPr>
+        <w:ind w:left="4320" w:hanging="180"/>
+      </w:pPr>
+    </w:lvl>
+    <w:lvl w:ilvl="6" w:tplc="0409000F" w:tentative="1">
+      <w:start w:val="1"/>
+      <w:numFmt w:val="decimal"/>
+      <w:lvlText w:val="%7."/>
+      <w:lvlJc w:val="left"/>
+      <w:pPr>
+        <w:ind w:left="5040" w:hanging="360"/>
+      </w:pPr>
+    </w:lvl>
+    <w:lvl w:ilvl="7" w:tplc="04090019" w:tentative="1">
+      <w:start w:val="1"/>
+      <w:numFmt w:val="lowerLetter"/>
+      <w:lvlText w:val="%8."/>
+      <w:lvlJc w:val="left"/>
+      <w:pPr>
+        <w:ind w:left="5760" w:hanging="360"/>
+      </w:pPr>
+    </w:lvl>
+    <w:lvl w:ilvl="8" w:tplc="0409001B" w:tentative="1">
+      <w:start w:val="1"/>
+      <w:numFmt w:val="lowerRoman"/>
+      <w:lvlText w:val="%9."/>
+      <w:lvlJc w:val="right"/>
+      <w:pPr>
+        <w:ind w:left="6480" w:hanging="180"/>
+      </w:pPr>
+    </w:lvl>
+  </w:abstractNum>
+  <w:abstractNum w:abstractNumId="1" w15:restartNumberingAfterBreak="0">
     <w:nsid w:val="4D160D2A"/>
     <w:multiLevelType w:val="hybridMultilevel"/>
     <w:tmpl w:val="587034EE"/>
@@ -560,7 +686,7 @@
       </w:rPr>
     </w:lvl>
   </w:abstractNum>
-  <w:abstractNum w:abstractNumId="1" w15:restartNumberingAfterBreak="0">
+  <w:abstractNum w:abstractNumId="2" w15:restartNumberingAfterBreak="0">
     <w:nsid w:val="73A605D9"/>
     <w:multiLevelType w:val="hybridMultilevel"/>
     <w:tmpl w:val="E55EE970"/>
@@ -674,10 +800,13 @@
     </w:lvl>
   </w:abstractNum>
   <w:num w:numId="1">
-    <w:abstractNumId w:val="0"/>
+    <w:abstractNumId w:val="1"/>
   </w:num>
   <w:num w:numId="2">
-    <w:abstractNumId w:val="1"/>
+    <w:abstractNumId w:val="2"/>
+  </w:num>
+  <w:num w:numId="3">
+    <w:abstractNumId w:val="0"/>
   </w:num>
 </w:numbering>
 </file>

</xml_diff>